<commit_message>
Added in most of projectLoader and capability to read in projects
</commit_message>
<xml_diff>
--- a/Master Hierarchy Sheet.docx
+++ b/Master Hierarchy Sheet.docx
@@ -542,11 +542,13 @@
           <w:numId w:val="2"/>
         </w:numPr>
         <w:rPr>
-          <w:sz w:val="24"/>
-        </w:rPr>
-      </w:pPr>
-      <w:r>
-        <w:rPr>
+          <w:b/>
+          <w:sz w:val="24"/>
+        </w:rPr>
+      </w:pPr>
+      <w:r>
+        <w:rPr>
+          <w:b/>
           <w:sz w:val="24"/>
         </w:rPr>
         <w:t>Project</w:t>
@@ -565,24 +567,33 @@
       </w:pPr>
       <w:r>
         <w:rPr>
-          <w:sz w:val="24"/>
-        </w:rPr>
-        <w:t>Properties {}</w:t>
-      </w:r>
-    </w:p>
-    <w:p>
-      <w:pPr>
-        <w:pStyle w:val="ListParagraph"/>
-        <w:numPr>
-          <w:ilvl w:val="2"/>
-          <w:numId w:val="2"/>
-        </w:numPr>
-        <w:rPr>
-          <w:sz w:val="24"/>
-        </w:rPr>
-      </w:pPr>
-      <w:r>
-        <w:rPr>
+          <w:b/>
+          <w:sz w:val="24"/>
+        </w:rPr>
+        <w:t>Properties</w:t>
+      </w:r>
+      <w:r>
+        <w:rPr>
+          <w:sz w:val="24"/>
+        </w:rPr>
+        <w:t xml:space="preserve"> {}</w:t>
+      </w:r>
+    </w:p>
+    <w:p>
+      <w:pPr>
+        <w:pStyle w:val="ListParagraph"/>
+        <w:numPr>
+          <w:ilvl w:val="2"/>
+          <w:numId w:val="2"/>
+        </w:numPr>
+        <w:rPr>
+          <w:b/>
+          <w:sz w:val="24"/>
+        </w:rPr>
+      </w:pPr>
+      <w:r>
+        <w:rPr>
+          <w:b/>
           <w:sz w:val="24"/>
         </w:rPr>
         <w:t>Project-Name</w:t>
@@ -632,11 +643,13 @@
           <w:numId w:val="2"/>
         </w:numPr>
         <w:rPr>
-          <w:sz w:val="24"/>
-        </w:rPr>
-      </w:pPr>
-      <w:r>
-        <w:rPr>
+          <w:b/>
+          <w:sz w:val="24"/>
+        </w:rPr>
+      </w:pPr>
+      <w:r>
+        <w:rPr>
+          <w:b/>
           <w:sz w:val="24"/>
         </w:rPr>
         <w:t>Version-Number</w:t>
@@ -650,11 +663,13 @@
           <w:numId w:val="2"/>
         </w:numPr>
         <w:rPr>
-          <w:sz w:val="24"/>
-        </w:rPr>
-      </w:pPr>
-      <w:r>
-        <w:rPr>
+          <w:b/>
+          <w:sz w:val="24"/>
+        </w:rPr>
+      </w:pPr>
+      <w:r>
+        <w:rPr>
+          <w:b/>
           <w:sz w:val="24"/>
         </w:rPr>
         <w:t>Project-Type</w:t>
@@ -691,9 +706,16 @@
       </w:pPr>
       <w:r>
         <w:rPr>
-          <w:sz w:val="24"/>
-        </w:rPr>
-        <w:t>Project-Nodes []</w:t>
+          <w:b/>
+          <w:sz w:val="24"/>
+        </w:rPr>
+        <w:t>Project-Nodes</w:t>
+      </w:r>
+      <w:r>
+        <w:rPr>
+          <w:sz w:val="24"/>
+        </w:rPr>
+        <w:t xml:space="preserve"> []</w:t>
       </w:r>
     </w:p>
     <w:p>
@@ -709,24 +731,33 @@
       </w:pPr>
       <w:r>
         <w:rPr>
-          <w:sz w:val="24"/>
-        </w:rPr>
-        <w:t>Files []</w:t>
-      </w:r>
-    </w:p>
-    <w:p>
-      <w:pPr>
-        <w:pStyle w:val="ListParagraph"/>
-        <w:numPr>
-          <w:ilvl w:val="2"/>
-          <w:numId w:val="2"/>
-        </w:numPr>
-        <w:rPr>
-          <w:sz w:val="24"/>
-        </w:rPr>
-      </w:pPr>
-      <w:r>
-        <w:rPr>
+          <w:b/>
+          <w:sz w:val="24"/>
+        </w:rPr>
+        <w:t>Files</w:t>
+      </w:r>
+      <w:r>
+        <w:rPr>
+          <w:sz w:val="24"/>
+        </w:rPr>
+        <w:t xml:space="preserve"> []</w:t>
+      </w:r>
+    </w:p>
+    <w:p>
+      <w:pPr>
+        <w:pStyle w:val="ListParagraph"/>
+        <w:numPr>
+          <w:ilvl w:val="2"/>
+          <w:numId w:val="2"/>
+        </w:numPr>
+        <w:rPr>
+          <w:b/>
+          <w:sz w:val="24"/>
+        </w:rPr>
+      </w:pPr>
+      <w:r>
+        <w:rPr>
+          <w:b/>
           <w:sz w:val="24"/>
         </w:rPr>
         <w:lastRenderedPageBreak/>
@@ -741,11 +772,13 @@
           <w:numId w:val="2"/>
         </w:numPr>
         <w:rPr>
-          <w:sz w:val="24"/>
-        </w:rPr>
-      </w:pPr>
-      <w:r>
-        <w:rPr>
+          <w:b/>
+          <w:sz w:val="24"/>
+        </w:rPr>
+      </w:pPr>
+      <w:r>
+        <w:rPr>
+          <w:b/>
           <w:sz w:val="24"/>
         </w:rPr>
         <w:t>File-Name</w:t>
@@ -759,23 +792,59 @@
           <w:numId w:val="2"/>
         </w:numPr>
         <w:rPr>
-          <w:sz w:val="24"/>
-        </w:rPr>
-      </w:pPr>
-      <w:r>
-        <w:rPr>
-          <w:sz w:val="24"/>
-        </w:rPr>
-        <w:t>File-</w:t>
+          <w:b/>
+          <w:sz w:val="24"/>
+        </w:rPr>
+      </w:pPr>
+      <w:r>
+        <w:rPr>
+          <w:b/>
+          <w:sz w:val="24"/>
+        </w:rPr>
+        <w:t>File-Type</w:t>
+      </w:r>
+    </w:p>
+    <w:p>
+      <w:pPr>
+        <w:pStyle w:val="ListParagraph"/>
+        <w:numPr>
+          <w:ilvl w:val="3"/>
+          <w:numId w:val="2"/>
+        </w:numPr>
+        <w:rPr>
+          <w:b/>
+          <w:sz w:val="24"/>
+        </w:rPr>
+      </w:pPr>
+      <w:r>
+        <w:rPr>
+          <w:b/>
+          <w:sz w:val="24"/>
+        </w:rPr>
+        <w:t>File-Language</w:t>
+      </w:r>
+    </w:p>
+    <w:p>
+      <w:pPr>
+        <w:pStyle w:val="ListParagraph"/>
+        <w:numPr>
+          <w:ilvl w:val="3"/>
+          <w:numId w:val="2"/>
+        </w:numPr>
+        <w:rPr>
+          <w:b/>
+          <w:sz w:val="24"/>
+        </w:rPr>
+      </w:pPr>
+      <w:r>
+        <w:rPr>
+          <w:b/>
+          <w:sz w:val="24"/>
+        </w:rPr>
+        <w:t>File-Loc</w:t>
       </w:r>
       <w:bookmarkStart w:id="0" w:name="_GoBack"/>
       <w:bookmarkEnd w:id="0"/>
-      <w:r>
-        <w:rPr>
-          <w:sz w:val="24"/>
-        </w:rPr>
-        <w:t>Type</w:t>
-      </w:r>
     </w:p>
     <w:p>
       <w:pPr>
@@ -792,42 +861,6 @@
         <w:rPr>
           <w:sz w:val="24"/>
         </w:rPr>
-        <w:t>File-Language</w:t>
-      </w:r>
-    </w:p>
-    <w:p>
-      <w:pPr>
-        <w:pStyle w:val="ListParagraph"/>
-        <w:numPr>
-          <w:ilvl w:val="3"/>
-          <w:numId w:val="2"/>
-        </w:numPr>
-        <w:rPr>
-          <w:sz w:val="24"/>
-        </w:rPr>
-      </w:pPr>
-      <w:r>
-        <w:rPr>
-          <w:sz w:val="24"/>
-        </w:rPr>
-        <w:t>File-Loc</w:t>
-      </w:r>
-    </w:p>
-    <w:p>
-      <w:pPr>
-        <w:pStyle w:val="ListParagraph"/>
-        <w:numPr>
-          <w:ilvl w:val="3"/>
-          <w:numId w:val="2"/>
-        </w:numPr>
-        <w:rPr>
-          <w:sz w:val="24"/>
-        </w:rPr>
-      </w:pPr>
-      <w:r>
-        <w:rPr>
-          <w:sz w:val="24"/>
-        </w:rPr>
         <w:t>File-CMDS</w:t>
       </w:r>
     </w:p>
@@ -959,6 +992,11 @@
     </w:p>
     <w:p>
       <w:pPr>
+        <w:pStyle w:val="ListParagraph"/>
+        <w:numPr>
+          <w:ilvl w:val="2"/>
+          <w:numId w:val="2"/>
+        </w:numPr>
         <w:rPr>
           <w:sz w:val="24"/>
         </w:rPr>

</xml_diff>

<commit_message>
Added user input system using java  dialog boxes
</commit_message>
<xml_diff>
--- a/Master Hierarchy Sheet.docx
+++ b/Master Hierarchy Sheet.docx
@@ -60,11 +60,13 @@
           <w:numId w:val="2"/>
         </w:numPr>
         <w:rPr>
-          <w:sz w:val="24"/>
-        </w:rPr>
-      </w:pPr>
-      <w:r>
-        <w:rPr>
+          <w:b/>
+          <w:sz w:val="24"/>
+        </w:rPr>
+      </w:pPr>
+      <w:r>
+        <w:rPr>
+          <w:b/>
           <w:sz w:val="24"/>
         </w:rPr>
         <w:t>Project</w:t>
@@ -83,24 +85,33 @@
       </w:pPr>
       <w:r>
         <w:rPr>
-          <w:sz w:val="24"/>
-        </w:rPr>
-        <w:t>Properties {}</w:t>
-      </w:r>
-    </w:p>
-    <w:p>
-      <w:pPr>
-        <w:pStyle w:val="ListParagraph"/>
-        <w:numPr>
-          <w:ilvl w:val="2"/>
-          <w:numId w:val="2"/>
-        </w:numPr>
-        <w:rPr>
-          <w:sz w:val="24"/>
-        </w:rPr>
-      </w:pPr>
-      <w:r>
-        <w:rPr>
+          <w:b/>
+          <w:sz w:val="24"/>
+        </w:rPr>
+        <w:t>Properties</w:t>
+      </w:r>
+      <w:r>
+        <w:rPr>
+          <w:sz w:val="24"/>
+        </w:rPr>
+        <w:t xml:space="preserve"> {}</w:t>
+      </w:r>
+    </w:p>
+    <w:p>
+      <w:pPr>
+        <w:pStyle w:val="ListParagraph"/>
+        <w:numPr>
+          <w:ilvl w:val="2"/>
+          <w:numId w:val="2"/>
+        </w:numPr>
+        <w:rPr>
+          <w:b/>
+          <w:sz w:val="24"/>
+        </w:rPr>
+      </w:pPr>
+      <w:r>
+        <w:rPr>
+          <w:b/>
           <w:sz w:val="24"/>
         </w:rPr>
         <w:t>Project-Name</w:t>
@@ -150,11 +161,13 @@
           <w:numId w:val="2"/>
         </w:numPr>
         <w:rPr>
-          <w:sz w:val="24"/>
-        </w:rPr>
-      </w:pPr>
-      <w:r>
-        <w:rPr>
+          <w:b/>
+          <w:sz w:val="24"/>
+        </w:rPr>
+      </w:pPr>
+      <w:r>
+        <w:rPr>
+          <w:b/>
           <w:sz w:val="24"/>
         </w:rPr>
         <w:t>Version-Number</w:t>
@@ -168,11 +181,13 @@
           <w:numId w:val="2"/>
         </w:numPr>
         <w:rPr>
-          <w:sz w:val="24"/>
-        </w:rPr>
-      </w:pPr>
-      <w:r>
-        <w:rPr>
+          <w:b/>
+          <w:sz w:val="24"/>
+        </w:rPr>
+      </w:pPr>
+      <w:r>
+        <w:rPr>
+          <w:b/>
           <w:sz w:val="24"/>
         </w:rPr>
         <w:t>Project-Type</w:t>
@@ -209,9 +224,16 @@
       </w:pPr>
       <w:r>
         <w:rPr>
-          <w:sz w:val="24"/>
-        </w:rPr>
-        <w:t>Project-Nodes []</w:t>
+          <w:b/>
+          <w:sz w:val="24"/>
+        </w:rPr>
+        <w:t>Project-Nodes</w:t>
+      </w:r>
+      <w:r>
+        <w:rPr>
+          <w:sz w:val="24"/>
+        </w:rPr>
+        <w:t xml:space="preserve"> []</w:t>
       </w:r>
     </w:p>
     <w:p>
@@ -227,24 +249,33 @@
       </w:pPr>
       <w:r>
         <w:rPr>
-          <w:sz w:val="24"/>
-        </w:rPr>
-        <w:t>Files []</w:t>
-      </w:r>
-    </w:p>
-    <w:p>
-      <w:pPr>
-        <w:pStyle w:val="ListParagraph"/>
-        <w:numPr>
-          <w:ilvl w:val="2"/>
-          <w:numId w:val="2"/>
-        </w:numPr>
-        <w:rPr>
-          <w:sz w:val="24"/>
-        </w:rPr>
-      </w:pPr>
-      <w:r>
-        <w:rPr>
+          <w:b/>
+          <w:sz w:val="24"/>
+        </w:rPr>
+        <w:t>Files</w:t>
+      </w:r>
+      <w:r>
+        <w:rPr>
+          <w:sz w:val="24"/>
+        </w:rPr>
+        <w:t xml:space="preserve"> []</w:t>
+      </w:r>
+    </w:p>
+    <w:p>
+      <w:pPr>
+        <w:pStyle w:val="ListParagraph"/>
+        <w:numPr>
+          <w:ilvl w:val="2"/>
+          <w:numId w:val="2"/>
+        </w:numPr>
+        <w:rPr>
+          <w:b/>
+          <w:sz w:val="24"/>
+        </w:rPr>
+      </w:pPr>
+      <w:r>
+        <w:rPr>
+          <w:b/>
           <w:sz w:val="24"/>
         </w:rPr>
         <w:t>File</w:t>
@@ -258,11 +289,13 @@
           <w:numId w:val="2"/>
         </w:numPr>
         <w:rPr>
-          <w:sz w:val="24"/>
-        </w:rPr>
-      </w:pPr>
-      <w:r>
-        <w:rPr>
+          <w:b/>
+          <w:sz w:val="24"/>
+        </w:rPr>
+      </w:pPr>
+      <w:r>
+        <w:rPr>
+          <w:b/>
           <w:sz w:val="24"/>
         </w:rPr>
         <w:t>File-Name</w:t>
@@ -276,11 +309,13 @@
           <w:numId w:val="2"/>
         </w:numPr>
         <w:rPr>
-          <w:sz w:val="24"/>
-        </w:rPr>
-      </w:pPr>
-      <w:r>
-        <w:rPr>
+          <w:b/>
+          <w:sz w:val="24"/>
+        </w:rPr>
+      </w:pPr>
+      <w:r>
+        <w:rPr>
+          <w:b/>
           <w:sz w:val="24"/>
         </w:rPr>
         <w:t>File-Type</w:t>
@@ -294,11 +329,13 @@
           <w:numId w:val="2"/>
         </w:numPr>
         <w:rPr>
-          <w:sz w:val="24"/>
-        </w:rPr>
-      </w:pPr>
-      <w:r>
-        <w:rPr>
+          <w:b/>
+          <w:sz w:val="24"/>
+        </w:rPr>
+      </w:pPr>
+      <w:r>
+        <w:rPr>
+          <w:b/>
           <w:sz w:val="24"/>
         </w:rPr>
         <w:t>File-Language</w:t>
@@ -312,11 +349,13 @@
           <w:numId w:val="2"/>
         </w:numPr>
         <w:rPr>
-          <w:sz w:val="24"/>
-        </w:rPr>
-      </w:pPr>
-      <w:r>
-        <w:rPr>
+          <w:b/>
+          <w:sz w:val="24"/>
+        </w:rPr>
+      </w:pPr>
+      <w:r>
+        <w:rPr>
+          <w:b/>
           <w:sz w:val="24"/>
         </w:rPr>
         <w:t>File-Loc</w:t>
@@ -463,37 +502,25 @@
         <w:rPr>
           <w:sz w:val="24"/>
         </w:rPr>
-        <w:t>Num-Tasks-</w:t>
-      </w:r>
-      <w:r>
-        <w:rPr>
-          <w:sz w:val="24"/>
-        </w:rPr>
-        <w:t>Completed</w:t>
-      </w:r>
-    </w:p>
-    <w:p>
-      <w:pPr>
-        <w:pStyle w:val="ListParagraph"/>
-        <w:numPr>
-          <w:ilvl w:val="2"/>
-          <w:numId w:val="2"/>
-        </w:numPr>
-        <w:rPr>
-          <w:sz w:val="24"/>
-        </w:rPr>
-      </w:pPr>
-      <w:r>
-        <w:rPr>
-          <w:sz w:val="24"/>
-        </w:rPr>
-        <w:t>Num-Tasks-</w:t>
-      </w:r>
-      <w:r>
-        <w:rPr>
-          <w:sz w:val="24"/>
-        </w:rPr>
-        <w:t>Left</w:t>
+        <w:t>Num-Tasks-Completed</w:t>
+      </w:r>
+    </w:p>
+    <w:p>
+      <w:pPr>
+        <w:pStyle w:val="ListParagraph"/>
+        <w:numPr>
+          <w:ilvl w:val="2"/>
+          <w:numId w:val="2"/>
+        </w:numPr>
+        <w:rPr>
+          <w:sz w:val="24"/>
+        </w:rPr>
+      </w:pPr>
+      <w:r>
+        <w:rPr>
+          <w:sz w:val="24"/>
+        </w:rPr>
+        <w:t>Num-Tasks-Left</w:t>
       </w:r>
     </w:p>
     <w:p>
@@ -533,6 +560,8 @@
         </w:rPr>
         <w:t>Details</w:t>
       </w:r>
+      <w:bookmarkStart w:id="0" w:name="_GoBack"/>
+      <w:bookmarkEnd w:id="0"/>
     </w:p>
     <w:p>
       <w:pPr>
@@ -542,13 +571,11 @@
           <w:numId w:val="2"/>
         </w:numPr>
         <w:rPr>
-          <w:b/>
-          <w:sz w:val="24"/>
-        </w:rPr>
-      </w:pPr>
-      <w:r>
-        <w:rPr>
-          <w:b/>
+          <w:sz w:val="24"/>
+        </w:rPr>
+      </w:pPr>
+      <w:r>
+        <w:rPr>
           <w:sz w:val="24"/>
         </w:rPr>
         <w:t>Project</w:t>
@@ -567,33 +594,24 @@
       </w:pPr>
       <w:r>
         <w:rPr>
-          <w:b/>
-          <w:sz w:val="24"/>
-        </w:rPr>
-        <w:t>Properties</w:t>
-      </w:r>
-      <w:r>
-        <w:rPr>
-          <w:sz w:val="24"/>
-        </w:rPr>
-        <w:t xml:space="preserve"> {}</w:t>
-      </w:r>
-    </w:p>
-    <w:p>
-      <w:pPr>
-        <w:pStyle w:val="ListParagraph"/>
-        <w:numPr>
-          <w:ilvl w:val="2"/>
-          <w:numId w:val="2"/>
-        </w:numPr>
-        <w:rPr>
-          <w:b/>
-          <w:sz w:val="24"/>
-        </w:rPr>
-      </w:pPr>
-      <w:r>
-        <w:rPr>
-          <w:b/>
+          <w:sz w:val="24"/>
+        </w:rPr>
+        <w:t>Properties {}</w:t>
+      </w:r>
+    </w:p>
+    <w:p>
+      <w:pPr>
+        <w:pStyle w:val="ListParagraph"/>
+        <w:numPr>
+          <w:ilvl w:val="2"/>
+          <w:numId w:val="2"/>
+        </w:numPr>
+        <w:rPr>
+          <w:sz w:val="24"/>
+        </w:rPr>
+      </w:pPr>
+      <w:r>
+        <w:rPr>
           <w:sz w:val="24"/>
         </w:rPr>
         <w:t>Project-Name</w:t>
@@ -643,13 +661,11 @@
           <w:numId w:val="2"/>
         </w:numPr>
         <w:rPr>
-          <w:b/>
-          <w:sz w:val="24"/>
-        </w:rPr>
-      </w:pPr>
-      <w:r>
-        <w:rPr>
-          <w:b/>
+          <w:sz w:val="24"/>
+        </w:rPr>
+      </w:pPr>
+      <w:r>
+        <w:rPr>
           <w:sz w:val="24"/>
         </w:rPr>
         <w:t>Version-Number</w:t>
@@ -663,13 +679,11 @@
           <w:numId w:val="2"/>
         </w:numPr>
         <w:rPr>
-          <w:b/>
-          <w:sz w:val="24"/>
-        </w:rPr>
-      </w:pPr>
-      <w:r>
-        <w:rPr>
-          <w:b/>
+          <w:sz w:val="24"/>
+        </w:rPr>
+      </w:pPr>
+      <w:r>
+        <w:rPr>
           <w:sz w:val="24"/>
         </w:rPr>
         <w:t>Project-Type</w:t>
@@ -706,16 +720,9 @@
       </w:pPr>
       <w:r>
         <w:rPr>
-          <w:b/>
-          <w:sz w:val="24"/>
-        </w:rPr>
-        <w:t>Project-Nodes</w:t>
-      </w:r>
-      <w:r>
-        <w:rPr>
-          <w:sz w:val="24"/>
-        </w:rPr>
-        <w:t xml:space="preserve"> []</w:t>
+          <w:sz w:val="24"/>
+        </w:rPr>
+        <w:t>Project-Nodes []</w:t>
       </w:r>
     </w:p>
     <w:p>
@@ -731,33 +738,24 @@
       </w:pPr>
       <w:r>
         <w:rPr>
-          <w:b/>
-          <w:sz w:val="24"/>
-        </w:rPr>
-        <w:t>Files</w:t>
-      </w:r>
-      <w:r>
-        <w:rPr>
-          <w:sz w:val="24"/>
-        </w:rPr>
-        <w:t xml:space="preserve"> []</w:t>
-      </w:r>
-    </w:p>
-    <w:p>
-      <w:pPr>
-        <w:pStyle w:val="ListParagraph"/>
-        <w:numPr>
-          <w:ilvl w:val="2"/>
-          <w:numId w:val="2"/>
-        </w:numPr>
-        <w:rPr>
-          <w:b/>
-          <w:sz w:val="24"/>
-        </w:rPr>
-      </w:pPr>
-      <w:r>
-        <w:rPr>
-          <w:b/>
+          <w:sz w:val="24"/>
+        </w:rPr>
+        <w:t>Files []</w:t>
+      </w:r>
+    </w:p>
+    <w:p>
+      <w:pPr>
+        <w:pStyle w:val="ListParagraph"/>
+        <w:numPr>
+          <w:ilvl w:val="2"/>
+          <w:numId w:val="2"/>
+        </w:numPr>
+        <w:rPr>
+          <w:sz w:val="24"/>
+        </w:rPr>
+      </w:pPr>
+      <w:r>
+        <w:rPr>
           <w:sz w:val="24"/>
         </w:rPr>
         <w:lastRenderedPageBreak/>
@@ -772,13 +770,11 @@
           <w:numId w:val="2"/>
         </w:numPr>
         <w:rPr>
-          <w:b/>
-          <w:sz w:val="24"/>
-        </w:rPr>
-      </w:pPr>
-      <w:r>
-        <w:rPr>
-          <w:b/>
+          <w:sz w:val="24"/>
+        </w:rPr>
+      </w:pPr>
+      <w:r>
+        <w:rPr>
           <w:sz w:val="24"/>
         </w:rPr>
         <w:t>File-Name</w:t>
@@ -792,13 +788,11 @@
           <w:numId w:val="2"/>
         </w:numPr>
         <w:rPr>
-          <w:b/>
-          <w:sz w:val="24"/>
-        </w:rPr>
-      </w:pPr>
-      <w:r>
-        <w:rPr>
-          <w:b/>
+          <w:sz w:val="24"/>
+        </w:rPr>
+      </w:pPr>
+      <w:r>
+        <w:rPr>
           <w:sz w:val="24"/>
         </w:rPr>
         <w:t>File-Type</w:t>
@@ -812,13 +806,11 @@
           <w:numId w:val="2"/>
         </w:numPr>
         <w:rPr>
-          <w:b/>
-          <w:sz w:val="24"/>
-        </w:rPr>
-      </w:pPr>
-      <w:r>
-        <w:rPr>
-          <w:b/>
+          <w:sz w:val="24"/>
+        </w:rPr>
+      </w:pPr>
+      <w:r>
+        <w:rPr>
           <w:sz w:val="24"/>
         </w:rPr>
         <w:t>File-Language</w:t>
@@ -832,19 +824,15 @@
           <w:numId w:val="2"/>
         </w:numPr>
         <w:rPr>
-          <w:b/>
-          <w:sz w:val="24"/>
-        </w:rPr>
-      </w:pPr>
-      <w:r>
-        <w:rPr>
-          <w:b/>
+          <w:sz w:val="24"/>
+        </w:rPr>
+      </w:pPr>
+      <w:r>
+        <w:rPr>
           <w:sz w:val="24"/>
         </w:rPr>
         <w:t>File-Loc</w:t>
       </w:r>
-      <w:bookmarkStart w:id="0" w:name="_GoBack"/>
-      <w:bookmarkEnd w:id="0"/>
     </w:p>
     <w:p>
       <w:pPr>
@@ -1007,6 +995,14 @@
         </w:rPr>
         <w:t>Num-Tasks-Left</w:t>
       </w:r>
+    </w:p>
+    <w:p>
+      <w:pPr>
+        <w:rPr>
+          <w:sz w:val="36"/>
+          <w:u w:val="single"/>
+        </w:rPr>
+      </w:pPr>
     </w:p>
     <w:sectPr>
       <w:pgSz w:w="12240" w:h="15840"/>

</xml_diff>